<commit_message>
lab  7 and some modifications of lab 4
</commit_message>
<xml_diff>
--- a/deliver/Lab3/Lab3.UO290306.docx
+++ b/deliver/Lab3/Lab3.UO290306.docx
@@ -220,6 +220,27 @@
         </w:rPr>
       </w:pPr>
     </w:p>
+    <w:p>
+      <w:pPr>
+        <w:tabs>
+          <w:tab w:val="left" w:pos="1836"/>
+        </w:tabs>
+      </w:pPr>
+      <w:r>
+        <w:t xml:space="preserve">Sub4 </w:t>
+      </w:r>
+      <w:proofErr w:type="spellStart"/>
+      <w:r>
+        <w:t>complexity</w:t>
+      </w:r>
+      <w:proofErr w:type="spellEnd"/>
+      <w:r>
+        <w:t xml:space="preserve"> :</w:t>
+      </w:r>
+      <w:r>
+        <w:t xml:space="preserve"> O(n^3) </w:t>
+      </w:r>
+    </w:p>
     <w:tbl>
       <w:tblPr>
         <w:tblStyle w:val="Tablaconcuadrcula"/>
@@ -529,12 +550,14 @@
                 <w:lang w:val="en-US"/>
               </w:rPr>
             </w:pPr>
+            <w:proofErr w:type="spellStart"/>
             <w:r>
               <w:rPr>
                 <w:lang w:val="en-US"/>
               </w:rPr>
               <w:t>Oot</w:t>
             </w:r>
+            <w:proofErr w:type="spellEnd"/>
           </w:p>
         </w:tc>
       </w:tr>
@@ -577,12 +600,14 @@
                 <w:lang w:val="en-US"/>
               </w:rPr>
             </w:pPr>
+            <w:proofErr w:type="spellStart"/>
             <w:r>
               <w:rPr>
                 <w:lang w:val="en-US"/>
               </w:rPr>
               <w:t>OoT</w:t>
             </w:r>
+            <w:proofErr w:type="spellEnd"/>
           </w:p>
         </w:tc>
       </w:tr>
@@ -606,6 +631,12 @@
           <w:lang w:val="en-US"/>
         </w:rPr>
       </w:pPr>
+      <w:r>
+        <w:rPr>
+          <w:lang w:val="en-US"/>
+        </w:rPr>
+        <w:t>Sub5 complexity : O(3^(n/2))</w:t>
+      </w:r>
     </w:p>
     <w:tbl>
       <w:tblPr>
@@ -1091,6 +1122,27 @@
         <w:t>Divide &amp; Conquer by Division</w:t>
       </w:r>
     </w:p>
+    <w:p>
+      <w:proofErr w:type="spellStart"/>
+      <w:r>
+        <w:t>Div</w:t>
+      </w:r>
+      <w:proofErr w:type="spellEnd"/>
+      <w:r>
+        <w:t xml:space="preserve"> 4 </w:t>
+      </w:r>
+      <w:proofErr w:type="spellStart"/>
+      <w:r>
+        <w:t>complexity</w:t>
+      </w:r>
+      <w:proofErr w:type="spellEnd"/>
+      <w:r>
+        <w:t xml:space="preserve"> : O(n^2 * log</w:t>
+      </w:r>
+      <w:r>
+        <w:t>2(n))</w:t>
+      </w:r>
+    </w:p>
     <w:tbl>
       <w:tblPr>
         <w:tblStyle w:val="Tablaconcuadrcula"/>
@@ -1822,12 +1874,14 @@
                 <w:lang w:val="en-US"/>
               </w:rPr>
             </w:pPr>
+            <w:proofErr w:type="spellStart"/>
             <w:r>
               <w:rPr>
                 <w:lang w:val="en-US"/>
               </w:rPr>
               <w:t>Oot</w:t>
             </w:r>
+            <w:proofErr w:type="spellEnd"/>
           </w:p>
         </w:tc>
       </w:tr>
@@ -2065,6 +2119,7 @@
               <w:rPr>
                 <w:lang w:val="en-US"/>
               </w:rPr>
+              <w:lastRenderedPageBreak/>
               <w:t>62500</w:t>
             </w:r>
           </w:p>
@@ -2237,7 +2292,6 @@
               <w:rPr>
                 <w:lang w:val="en-US"/>
               </w:rPr>
-              <w:lastRenderedPageBreak/>
               <w:t>250000</w:t>
             </w:r>
           </w:p>

</xml_diff>